<commit_message>
Adding v1 final version
</commit_message>
<xml_diff>
--- a/Monitoring_an_application_research_paper.docx
+++ b/Monitoring_an_application_research_paper.docx
@@ -162,11 +162,14 @@
     <w:p>
       <w:r>
         <w:tab/>
-        <w:t xml:space="preserve">In Today’s world of complex applications, you need a helping hand of various tools to provide a very observant eye for your application, either you can develop of your own like Netflix, </w:t>
+        <w:t>In Today’s world of complex applications, you need a helping hand of various tools to provide a very observant eye for your application, either you can develop of your own like Netflix,</w:t>
+      </w:r>
+      <w:r>
+        <w:t xml:space="preserve"> </w:t>
       </w:r>
       <w:r>
         <w:lastRenderedPageBreak/>
-        <w:t xml:space="preserve">Google or you can rely on tools which are available in market. But again, are you sure what you looking for? Means before searching on google </w:t>
+        <w:t xml:space="preserve">or you can rely on tools which are available in market. But again, are you sure what you looking for? Means before searching on google </w:t>
       </w:r>
       <w:r>
         <w:t>“</w:t>
@@ -176,6 +179,12 @@
           <w:i/>
         </w:rPr>
         <w:t xml:space="preserve">best tool for </w:t>
+      </w:r>
+      <w:r>
+        <w:rPr>
+          <w:i/>
+        </w:rPr>
+        <w:t xml:space="preserve">application </w:t>
       </w:r>
       <w:r>
         <w:rPr>
@@ -256,7 +265,15 @@
         </w:numPr>
       </w:pPr>
       <w:r>
-        <w:t xml:space="preserve">You need to think about all of these factors, because when we talk about </w:t>
+        <w:t xml:space="preserve">You need to think about </w:t>
+      </w:r>
+      <w:proofErr w:type="gramStart"/>
+      <w:r>
+        <w:t>all of</w:t>
+      </w:r>
+      <w:proofErr w:type="gramEnd"/>
+      <w:r>
+        <w:t xml:space="preserve"> these factors, because when we talk about </w:t>
       </w:r>
       <w:r>
         <w:t>public cloud, this become</w:t>
@@ -265,7 +282,7 @@
         <w:t>s</w:t>
       </w:r>
       <w:r>
-        <w:t xml:space="preserve"> very crucial, because now you are not only monitoring performance of your application but also it will help you to optimize the cost, because one aspect of monitoring is also scaling your application on the basis of results or alerts you receive, let me explain it little further on this.</w:t>
+        <w:t xml:space="preserve"> very crucial, now you are not only monitoring performance of your application but also it will help you to optimize the cost, because one aspect of monitoring is also scaling your application on the basis of results or alerts you receive, let me explain little further on this.</w:t>
       </w:r>
     </w:p>
     <w:p>
@@ -397,7 +414,7 @@
         <w:t>AppDynamics and Datadog</w:t>
       </w:r>
       <w:r>
-        <w:t xml:space="preserve">. We are going to see Pros and Cons of application, and we will try to analyze why some </w:t>
+        <w:t xml:space="preserve">. we will try to analyze why some </w:t>
       </w:r>
       <w:r>
         <w:t>tech</w:t>
@@ -593,7 +610,13 @@
                               </w:r>
                             </w:hyperlink>
                             <w:r>
-                              <w:t>, both the tools hit the market with around 2 years of gap. AppDynamics came in lot of discussion recently after it got acquired by Cisco back in March 2017</w:t>
+                              <w:t xml:space="preserve">, both the tools hit the market with </w:t>
+                            </w:r>
+                            <w:r>
+                              <w:t xml:space="preserve">in </w:t>
+                            </w:r>
+                            <w:r>
+                              <w:t>2 years of gap. AppDynamics came in lot of discussion recently after it got acquired by Cisco back in March 2017</w:t>
                             </w:r>
                           </w:p>
                         </w:txbxContent>
@@ -628,15 +651,7 @@
                     <w:p>
                       <w:r>
                         <w:tab/>
-                      </w:r>
-                      <w:r>
-                        <w:t>s</w:t>
-                      </w:r>
-                      <w:r>
-                        <w:t xml:space="preserve">tackshare did a pretty good job in comparison of market </w:t>
-                      </w:r>
-                      <w:r>
-                        <w:t xml:space="preserve">share </w:t>
+                        <w:t xml:space="preserve">stackshare did a pretty good job in comparison of market share </w:t>
                       </w:r>
                       <w:hyperlink r:id="rId11" w:history="1">
                         <w:r>
@@ -647,7 +662,13 @@
                         </w:r>
                       </w:hyperlink>
                       <w:r>
-                        <w:t>, both the tools hit the market with around 2 years of gap. AppDynamics came in lot of discussion recently after it got acquired by Cisco back in March 2017</w:t>
+                        <w:t xml:space="preserve">, both the tools hit the market with </w:t>
+                      </w:r>
+                      <w:r>
+                        <w:t xml:space="preserve">in </w:t>
+                      </w:r>
+                      <w:r>
+                        <w:t>2 years of gap. AppDynamics came in lot of discussion recently after it got acquired by Cisco back in March 2017</w:t>
                       </w:r>
                     </w:p>
                   </w:txbxContent>
@@ -681,11 +702,17 @@
         <w:t xml:space="preserve">, </w:t>
       </w:r>
       <w:r>
-        <w:t xml:space="preserve">while Datadog takes a same approach as many tools in market and works of metrics </w:t>
+        <w:t xml:space="preserve">while Datadog takes a same approach as many </w:t>
+      </w:r>
+      <w:r>
+        <w:t xml:space="preserve">APM </w:t>
+      </w:r>
+      <w:r>
+        <w:t xml:space="preserve">tools in market and works of </w:t>
       </w:r>
       <w:r>
         <w:lastRenderedPageBreak/>
-        <w:t>based, so if you are looking for a</w:t>
+        <w:t>metrics, so if you are looking for a</w:t>
       </w:r>
       <w:r>
         <w:t>n</w:t>
@@ -699,10 +726,16 @@
         <w:ind w:firstLine="720"/>
       </w:pPr>
       <w:r>
-        <w:t xml:space="preserve">With AppDynamics provides higher level of intelligence when it comes to event detections in transection flow, but at the same time it has other component (machine agent) which will check resource utilization of your server, for which you need to have an agent running on your server same as Datadog, </w:t>
-      </w:r>
-      <w:r>
-        <w:t>for process level monitoring AppDynamics doesn’t run any addition process, it’s very light operation of process itself to send feed to AppDynamics controller at real time, while Datadog does require an agent to be running on server to collect data from streams like logs.</w:t>
+        <w:t xml:space="preserve">AppDynamics provides higher level of intelligence when it comes to event detections in transection flow, but at the same time it has other component (machine agent) which will check resource utilization of your server, for which you need to have an agent running on your server same as Datadog, </w:t>
+      </w:r>
+      <w:r>
+        <w:t xml:space="preserve">for process level monitoring AppDynamics doesn’t run any addition process, it’s very light operation of </w:t>
+      </w:r>
+      <w:r>
+        <w:t>post</w:t>
+      </w:r>
+      <w:r>
+        <w:t xml:space="preserve"> to send feed to AppDynamics controller at real time, while Datadog does require an agent to be running on server to collect data from streams like logs.</w:t>
       </w:r>
     </w:p>
     <w:p>
@@ -713,7 +746,19 @@
         <w:t>Now if you remember earlier we were talking about infrastructure monitoring with respect to resource utilization in terms of CPU and Memory, Let’s emphasize on this a little bit more. As you already know AppDynamics closely follow transactional flow rather metrics, so obviously it is very tightly coupled with process</w:t>
       </w:r>
       <w:r>
-        <w:t>, in this case container, now let’s see how container works in brief.</w:t>
+        <w:t xml:space="preserve">, </w:t>
+      </w:r>
+      <w:r>
+        <w:t xml:space="preserve">which </w:t>
+      </w:r>
+      <w:r>
+        <w:t xml:space="preserve">in this case </w:t>
+      </w:r>
+      <w:r>
+        <w:t xml:space="preserve">is </w:t>
+      </w:r>
+      <w:r>
+        <w:t>container, now let’s see how container works in brief.</w:t>
       </w:r>
     </w:p>
     <w:p>
@@ -736,15 +781,7 @@
         <w:t>isolation (</w:t>
       </w:r>
       <w:r>
-        <w:t xml:space="preserve">Linux namespace not CM tool’s namespace), so processes can see only its own filesystem (using mount), its own process Ids (using PID), its own resources (using </w:t>
-      </w:r>
-      <w:proofErr w:type="spellStart"/>
-      <w:r>
-        <w:t>cgroups</w:t>
-      </w:r>
-      <w:proofErr w:type="spellEnd"/>
-      <w:r>
-        <w:t xml:space="preserve">), </w:t>
+        <w:t xml:space="preserve">Linux namespace not CM tool’s namespace), so processes can see only its own filesystem (using mount), its own process Ids (using PID), its own resources (using cgroups), </w:t>
       </w:r>
       <w:r>
         <w:tab/>
@@ -761,7 +798,25 @@
         <w:ind w:firstLine="720"/>
       </w:pPr>
       <w:r>
-        <w:t>I wanted you to have clear picture of containers, because in next few point I am going to talk about what are things which is still a challenge with AppDynamics, when it comes to a clustered container-based environment.</w:t>
+        <w:t xml:space="preserve">I wanted you to have clear picture of containers, because in next few point I am going to talk about what are things which </w:t>
+      </w:r>
+      <w:r>
+        <w:t xml:space="preserve">are </w:t>
+      </w:r>
+      <w:r>
+        <w:t xml:space="preserve">still </w:t>
+      </w:r>
+      <w:r>
+        <w:t xml:space="preserve">pose as </w:t>
+      </w:r>
+      <w:r>
+        <w:t>challenge</w:t>
+      </w:r>
+      <w:r>
+        <w:t>s for</w:t>
+      </w:r>
+      <w:r>
+        <w:t xml:space="preserve"> AppDynamics, when it comes to a clustered container-based environment.</w:t>
       </w:r>
     </w:p>
     <w:p>
@@ -801,7 +856,13 @@
         <w:t>to</w:t>
       </w:r>
       <w:r>
-        <w:t xml:space="preserve"> get a full picture of node where all these container are running, though at the same place Datadog just need one agent running and on the basis of service call it </w:t>
+        <w:t xml:space="preserve"> get a full picture of node where all these container are running, </w:t>
+      </w:r>
+      <w:r>
+        <w:t>however</w:t>
+      </w:r>
+      <w:r>
+        <w:t xml:space="preserve"> at the same place Datadog just need one agent running and on the basis of service call it </w:t>
       </w:r>
       <w:r>
         <w:t xml:space="preserve">will </w:t>
@@ -961,63 +1022,72 @@
       <w:pPr>
         <w:pStyle w:val="Subtitle"/>
       </w:pPr>
+      <w:r>
+        <w:lastRenderedPageBreak/>
+        <w:t>Memory based monitoring:</w:t>
+      </w:r>
+    </w:p>
+    <w:p>
+      <w:pPr>
+        <w:pStyle w:val="Subtitle"/>
+      </w:pPr>
+      <w:r>
+        <w:tab/>
+      </w:r>
+    </w:p>
+    <w:p>
+      <w:r>
+        <w:tab/>
+      </w:r>
+      <w:r>
+        <w:t>Hones</w:t>
+      </w:r>
+      <w:r>
+        <w:t xml:space="preserve">tly this is not something I am going to put in the name of AppDynamics only, memory utilization based monitoring is always a challenge for container-based applications, so AppDynamics is no different, as I have already mentioned earlier container plays with namespace only </w:t>
+      </w:r>
+      <w:r>
+        <w:t>to have isolation, a simple misconfiguration of process argument can cause a false alarm because of high memory utilization, as container is just doing its job of utilizing all available free resources.</w:t>
+      </w:r>
+    </w:p>
+    <w:p>
+      <w:r>
+        <w:tab/>
+        <w:t>This is again not a problem with a metrics</w:t>
+      </w:r>
+      <w:r>
+        <w:t xml:space="preserve"> driven</w:t>
+      </w:r>
+      <w:r>
+        <w:t xml:space="preserve"> APM tool like Datadog, because instated of looking into individual processes, it works on unify logging and </w:t>
+      </w:r>
+      <w:r>
+        <w:t>resource utilization of server based.</w:t>
+      </w:r>
+    </w:p>
+    <w:p>
+      <w:pPr>
+        <w:pStyle w:val="Heading2"/>
+      </w:pPr>
+      <w:r>
+        <w:t>To conclude it...</w:t>
+      </w:r>
+    </w:p>
+    <w:p>
+      <w:r>
+        <w:tab/>
+        <w:t>Datadog has a very clear advantage when it comes to work with clustered applications</w:t>
+      </w:r>
+      <w:r>
+        <w:t xml:space="preserve"> with more than 400 plus integration points</w:t>
+      </w:r>
+      <w:r>
+        <w:t>, for example you can integrate it directly with your AWS account and it will automatically detect all the instances, DBs running with in it. Integration with lots of open source products and a very active open source community clearly gives an edge to Datadog when it comes to get a big picture of clusters application</w:t>
+      </w:r>
+      <w:r>
+        <w:t>, which provide a very good operational ability to Datadog.</w:t>
+      </w:r>
       <w:bookmarkStart w:id="0" w:name="_GoBack"/>
       <w:bookmarkEnd w:id="0"/>
-      <w:r>
-        <w:lastRenderedPageBreak/>
-        <w:t>Memory based monitoring:</w:t>
-      </w:r>
-    </w:p>
-    <w:p>
-      <w:pPr>
-        <w:pStyle w:val="Subtitle"/>
-      </w:pPr>
-      <w:r>
-        <w:tab/>
-      </w:r>
-    </w:p>
-    <w:p>
-      <w:r>
-        <w:tab/>
-      </w:r>
-      <w:r>
-        <w:t>Hones</w:t>
-      </w:r>
-      <w:r>
-        <w:t xml:space="preserve">tly this is not something I am going to put in the name of AppDynamics only, memory utilization based monitoring is always a challenge for container-based applications, so AppDynamics is no different, as I have already mentioned earlier container plays with namespace only </w:t>
-      </w:r>
-      <w:r>
-        <w:t>to have isolation, a simple misconfiguration of process argument can cause a false alarm because of high memory utilization, as container is just doing its job of utilizing all available free resources.</w:t>
-      </w:r>
-    </w:p>
-    <w:p>
-      <w:r>
-        <w:tab/>
-        <w:t>This is again not a problem with a metrics</w:t>
-      </w:r>
-      <w:r>
-        <w:t xml:space="preserve"> driven</w:t>
-      </w:r>
-      <w:r>
-        <w:t xml:space="preserve"> APM tool like Datadog, because instated of looking into individual processes, it works on unify logging and </w:t>
-      </w:r>
-      <w:r>
-        <w:t>resource utilization of server based.</w:t>
-      </w:r>
-    </w:p>
-    <w:p>
-      <w:pPr>
-        <w:pStyle w:val="Heading2"/>
-      </w:pPr>
-      <w:r>
-        <w:t>To conclude it...</w:t>
-      </w:r>
-    </w:p>
-    <w:p>
-      <w:r>
-        <w:tab/>
-        <w:t>Datadog has a very clear advantage when it comes to work with clustered applications, where so many services are taking part to provide a solution as whole. Though I must say AppDynamics has a distinct advantage also in some scenario when it comes to digging in transactional flow, but still Datadog as very active open source community which already came with so many solutions which gives Datadog an edge over AppDynamics.</w:t>
-      </w:r>
     </w:p>
     <w:p>
       <w:pPr>

</xml_diff>